<commit_message>
Final commit for this project.
</commit_message>
<xml_diff>
--- a/writeup.docx
+++ b/writeup.docx
@@ -231,7 +231,15 @@
           <w:sz w:val="24"/>
           <w:szCs w:val="24"/>
         </w:rPr>
-        <w:t xml:space="preserve">They also mentioned that the source of the data for the modified scatterplot could be clearer. </w:t>
+        <w:t>They also mentioned that the source of the data for the modified scatterplot could be clearer.</w:t>
+      </w:r>
+      <w:r>
+        <w:rPr>
+          <w:rFonts w:ascii="Times New Roman" w:hAnsi="Times New Roman" w:cs="Times New Roman"/>
+          <w:sz w:val="24"/>
+          <w:szCs w:val="24"/>
+        </w:rPr>
+        <w:t xml:space="preserve"> Both of us agreed that a way to toggle which coins are shown would be a nice feature. This would make comparison to coins that are not Bitcoin easier, as it is the big mainstream success story.</w:t>
       </w:r>
       <w:bookmarkStart w:id="0" w:name="_GoBack"/>
       <w:bookmarkEnd w:id="0"/>
@@ -241,7 +249,24 @@
           <w:sz w:val="24"/>
           <w:szCs w:val="24"/>
         </w:rPr>
-        <w:t>The student providing feedback did not specifically mention a desire for tooltips showing values, but I know I find myself wishing to be able to see the precise value on a graph by placing the mouse over it, as it is not necessarily readable now.</w:t>
+        <w:t xml:space="preserve"> </w:t>
+      </w:r>
+      <w:r>
+        <w:rPr>
+          <w:rFonts w:ascii="Times New Roman" w:hAnsi="Times New Roman" w:cs="Times New Roman"/>
+          <w:sz w:val="24"/>
+          <w:szCs w:val="24"/>
+        </w:rPr>
+        <w:t xml:space="preserve">The student providing feedback did not specifically mention a desire </w:t>
+      </w:r>
+      <w:r>
+        <w:rPr>
+          <w:rFonts w:ascii="Times New Roman" w:hAnsi="Times New Roman" w:cs="Times New Roman"/>
+          <w:sz w:val="24"/>
+          <w:szCs w:val="24"/>
+        </w:rPr>
+        <w:lastRenderedPageBreak/>
+        <w:t>for tooltips showing values, but I know I find myself wishing to be able to see the precise value on a graph by placing the mouse over it, as it is not necessarily readable now.</w:t>
       </w:r>
     </w:p>
     <w:sectPr>

</xml_diff>